<commit_message>
chaged github username - updated urls
</commit_message>
<xml_diff>
--- a/handouts/2nd.docx
+++ b/handouts/2nd.docx
@@ -1,6 +1,6 @@
 
 <file path=word/document.xml><?xml version="1.0" encoding="utf-8"?>
-<w:document xmlns:wpc="http://schemas.microsoft.com/office/word/2010/wordprocessingCanvas" xmlns:cx="http://schemas.microsoft.com/office/drawing/2014/chartex" xmlns:cx1="http://schemas.microsoft.com/office/drawing/2015/9/8/chartex" xmlns:cx2="http://schemas.microsoft.com/office/drawing/2015/10/21/chartex" xmlns:cx3="http://schemas.microsoft.com/office/drawing/2016/5/9/chartex" xmlns:cx4="http://schemas.microsoft.com/office/drawing/2016/5/10/chartex" xmlns:cx5="http://schemas.microsoft.com/office/drawing/2016/5/11/chartex" xmlns:cx6="http://schemas.microsoft.com/office/drawing/2016/5/12/chartex" xmlns:cx7="http://schemas.microsoft.com/office/drawing/2016/5/13/chartex" xmlns:cx8="http://schemas.microsoft.com/office/drawing/2016/5/14/chartex" xmlns:mc="http://schemas.openxmlformats.org/markup-compatibility/2006" xmlns:aink="http://schemas.microsoft.com/office/drawing/2016/ink" xmlns:am3d="http://schemas.microsoft.com/office/drawing/2017/model3d" xmlns:o="urn:schemas-microsoft-com:office:office" xmlns:r="http://schemas.openxmlformats.org/officeDocument/2006/relationships" xmlns:m="http://schemas.openxmlformats.org/officeDocument/2006/math" xmlns:v="urn:schemas-microsoft-com:vml" xmlns:wp14="http://schemas.microsoft.com/office/word/2010/wordprocessingDrawing" xmlns:wp="http://schemas.openxmlformats.org/drawingml/2006/wordprocessingDrawing" xmlns:w10="urn:schemas-microsoft-com:office:word" xmlns:w="http://schemas.openxmlformats.org/wordprocessingml/2006/main" xmlns:w14="http://schemas.microsoft.com/office/word/2010/wordml" xmlns:w15="http://schemas.microsoft.com/office/word/2012/wordml" xmlns:w16cex="http://schemas.microsoft.com/office/word/2018/wordml/cex" xmlns:w16cid="http://schemas.microsoft.com/office/word/2016/wordml/cid" xmlns:w16="http://schemas.microsoft.com/office/word/2018/wordml" xmlns:w16se="http://schemas.microsoft.com/office/word/2015/wordml/symex" xmlns:wpg="http://schemas.microsoft.com/office/word/2010/wordprocessingGroup" xmlns:wpi="http://schemas.microsoft.com/office/word/2010/wordprocessingInk" xmlns:wne="http://schemas.microsoft.com/office/word/2006/wordml" xmlns:wps="http://schemas.microsoft.com/office/word/2010/wordprocessingShape" mc:Ignorable="w14 w15 w16se w16cid w16 w16cex wp14">
+<w:document xmlns:wpc="http://schemas.microsoft.com/office/word/2010/wordprocessingCanvas" xmlns:cx="http://schemas.microsoft.com/office/drawing/2014/chartex" xmlns:cx1="http://schemas.microsoft.com/office/drawing/2015/9/8/chartex" xmlns:cx2="http://schemas.microsoft.com/office/drawing/2015/10/21/chartex" xmlns:cx3="http://schemas.microsoft.com/office/drawing/2016/5/9/chartex" xmlns:cx4="http://schemas.microsoft.com/office/drawing/2016/5/10/chartex" xmlns:cx5="http://schemas.microsoft.com/office/drawing/2016/5/11/chartex" xmlns:cx6="http://schemas.microsoft.com/office/drawing/2016/5/12/chartex" xmlns:cx7="http://schemas.microsoft.com/office/drawing/2016/5/13/chartex" xmlns:cx8="http://schemas.microsoft.com/office/drawing/2016/5/14/chartex" xmlns:mc="http://schemas.openxmlformats.org/markup-compatibility/2006" xmlns:aink="http://schemas.microsoft.com/office/drawing/2016/ink" xmlns:am3d="http://schemas.microsoft.com/office/drawing/2017/model3d" xmlns:o="urn:schemas-microsoft-com:office:office" xmlns:r="http://schemas.openxmlformats.org/officeDocument/2006/relationships" xmlns:m="http://schemas.openxmlformats.org/officeDocument/2006/math" xmlns:v="urn:schemas-microsoft-com:vml" xmlns:wp14="http://schemas.microsoft.com/office/word/2010/wordprocessingDrawing" xmlns:wp="http://schemas.openxmlformats.org/drawingml/2006/wordprocessingDrawing" xmlns:w10="urn:schemas-microsoft-com:office:word" xmlns:w="http://schemas.openxmlformats.org/wordprocessingml/2006/main" xmlns:w14="http://schemas.microsoft.com/office/word/2010/wordml" xmlns:w15="http://schemas.microsoft.com/office/word/2012/wordml" xmlns:w16cex="http://schemas.microsoft.com/office/word/2018/wordml/cex" xmlns:w16cid="http://schemas.microsoft.com/office/word/2016/wordml/cid" xmlns:w16="http://schemas.microsoft.com/office/word/2018/wordml" xmlns:w16sdtdh="http://schemas.microsoft.com/office/word/2020/wordml/sdtdatahash" xmlns:w16se="http://schemas.microsoft.com/office/word/2015/wordml/symex" xmlns:wpg="http://schemas.microsoft.com/office/word/2010/wordprocessingGroup" xmlns:wpi="http://schemas.microsoft.com/office/word/2010/wordprocessingInk" xmlns:wne="http://schemas.microsoft.com/office/word/2006/wordml" xmlns:wps="http://schemas.microsoft.com/office/word/2010/wordprocessingShape" mc:Ignorable="w14 w15 w16se w16cid w16 w16cex w16sdtdh wp14">
   <w:body>
     <w:p>
       <w:pPr>
@@ -12,7 +12,6 @@
           <w:sz w:val="36"/>
           <w:szCs w:val="36"/>
           <w:u w:val="single"/>
-          <w:lang w:val="en-IL"/>
         </w:rPr>
       </w:pPr>
       <w:r>
@@ -23,7 +22,6 @@
           <w:szCs w:val="36"/>
           <w:u w:val="single"/>
           <w:rtl/>
-          <w:lang w:val="en-IL"/>
         </w:rPr>
         <w:t>הגשה שנייה</w:t>
       </w:r>
@@ -37,7 +35,6 @@
           <w:sz w:val="32"/>
           <w:szCs w:val="32"/>
           <w:rtl/>
-          <w:lang w:val="en-IL"/>
         </w:rPr>
       </w:pPr>
       <w:r>
@@ -47,7 +44,6 @@
           <w:sz w:val="32"/>
           <w:szCs w:val="32"/>
           <w:rtl/>
-          <w:lang w:val="en-IL"/>
         </w:rPr>
         <w:t>סיכום מה עשיתי</w:t>
       </w:r>
@@ -59,15 +55,13 @@
           <w:sz w:val="32"/>
           <w:szCs w:val="32"/>
           <w:rtl/>
-          <w:lang w:val="en-IL"/>
-        </w:rPr>
-      </w:pPr>
-      <w:r>
-        <w:rPr>
-          <w:sz w:val="32"/>
-          <w:szCs w:val="32"/>
-          <w:rtl/>
-          <w:lang w:val="en-IL"/>
+        </w:rPr>
+      </w:pPr>
+      <w:r>
+        <w:rPr>
+          <w:sz w:val="32"/>
+          <w:szCs w:val="32"/>
+          <w:rtl/>
         </w:rPr>
         <w:t>בסרטון המצורף (</w:t>
       </w:r>
@@ -75,7 +69,6 @@
         <w:rPr>
           <w:sz w:val="32"/>
           <w:szCs w:val="32"/>
-          <w:lang w:val="en-IL"/>
         </w:rPr>
         <w:t>B</w:t>
       </w:r>
@@ -111,7 +104,6 @@
           <w:sz w:val="32"/>
           <w:szCs w:val="32"/>
           <w:rtl/>
-          <w:lang w:val="en-IL"/>
         </w:rPr>
         <w:t xml:space="preserve"> אני מראה את האפליקציה האחרונה שעשיתי לפני שאני מתחיל את הפרויקט, זאת בנוסף לאפליקציות נוספות שעשיתי שלא </w:t>
       </w:r>
@@ -121,7 +113,6 @@
           <w:sz w:val="32"/>
           <w:szCs w:val="32"/>
           <w:rtl/>
-          <w:lang w:val="en-IL"/>
         </w:rPr>
         <w:t>הראתי</w:t>
       </w:r>
@@ -131,7 +122,6 @@
           <w:sz w:val="32"/>
           <w:szCs w:val="32"/>
           <w:rtl/>
-          <w:lang w:val="en-IL"/>
         </w:rPr>
         <w:t xml:space="preserve"> בסרטון אבל </w:t>
       </w:r>
@@ -141,7 +131,6 @@
           <w:sz w:val="32"/>
           <w:szCs w:val="32"/>
           <w:rtl/>
-          <w:lang w:val="en-IL"/>
         </w:rPr>
         <w:t>הראתי</w:t>
       </w:r>
@@ -151,7 +140,6 @@
           <w:sz w:val="32"/>
           <w:szCs w:val="32"/>
           <w:rtl/>
-          <w:lang w:val="en-IL"/>
         </w:rPr>
         <w:t xml:space="preserve"> בהגשה קודמת ואצרף בהמשך כנספחים.</w:t>
       </w:r>
@@ -171,7 +159,6 @@
           <w:sz w:val="32"/>
           <w:szCs w:val="32"/>
           <w:rtl/>
-          <w:lang w:val="en-IL"/>
         </w:rPr>
         <w:t>כמו כן, סיימתי את הקורס ב</w:t>
       </w:r>
@@ -361,137 +348,12 @@
       <w:pPr>
         <w:bidi/>
         <w:rPr>
-          <w:b/>
-          <w:bCs/>
-          <w:sz w:val="32"/>
-          <w:szCs w:val="32"/>
-          <w:rtl/>
-          <w:lang w:val="en-US"/>
-        </w:rPr>
-      </w:pPr>
-      <w:r>
-        <w:rPr>
-          <w:b/>
-          <w:bCs/>
-          <w:sz w:val="32"/>
-          <w:szCs w:val="32"/>
-          <w:rtl/>
-          <w:lang w:val="en-US"/>
-        </w:rPr>
-        <w:t xml:space="preserve">קישור לקוד של האפליקציה </w:t>
-      </w:r>
-      <w:proofErr w:type="spellStart"/>
-      <w:r>
-        <w:rPr>
-          <w:b/>
-          <w:bCs/>
-          <w:sz w:val="32"/>
-          <w:szCs w:val="32"/>
-          <w:rtl/>
-          <w:lang w:val="en-US"/>
-        </w:rPr>
-        <w:t>שהראתי</w:t>
-      </w:r>
-      <w:proofErr w:type="spellEnd"/>
-      <w:r>
-        <w:rPr>
-          <w:b/>
-          <w:bCs/>
-          <w:sz w:val="32"/>
-          <w:szCs w:val="32"/>
-          <w:rtl/>
-          <w:lang w:val="en-US"/>
-        </w:rPr>
-        <w:t xml:space="preserve"> בסרטון המצורף ב</w:t>
-      </w:r>
-      <w:r>
-        <w:rPr>
-          <w:b/>
-          <w:bCs/>
-          <w:sz w:val="32"/>
-          <w:szCs w:val="32"/>
-          <w:lang w:val="en-US"/>
-        </w:rPr>
-        <w:t>git</w:t>
-      </w:r>
-    </w:p>
-    <w:p>
-      <w:pPr>
-        <w:bidi/>
-        <w:rPr>
-          <w:rStyle w:val="Hyperlink"/>
-          <w:rFonts w:asciiTheme="minorHAnsi" w:hAnsiTheme="minorHAnsi" w:cs="Arial"/>
-          <w:sz w:val="32"/>
-          <w:szCs w:val="32"/>
-          <w:rtl/>
-          <w:lang w:val="en-US"/>
-        </w:rPr>
-      </w:pPr>
-      <w:r>
-        <w:rPr>
-          <w:rFonts w:ascii="Times New Roman" w:hAnsi="Times New Roman"/>
-          <w:sz w:val="32"/>
-          <w:szCs w:val="32"/>
-          <w:lang w:val="en-US"/>
-        </w:rPr>
-        <w:fldChar w:fldCharType="begin"/>
-      </w:r>
-      <w:r>
-        <w:rPr>
-          <w:rFonts w:ascii="Times New Roman" w:hAnsi="Times New Roman"/>
-          <w:sz w:val="32"/>
-          <w:szCs w:val="32"/>
-          <w:lang w:val="en-US"/>
-        </w:rPr>
-        <w:instrText xml:space="preserve"> HYPERLINK "https://github.com/IdoHirsh0/chat_app" </w:instrText>
-      </w:r>
-      <w:r>
-        <w:rPr>
-          <w:rFonts w:ascii="Times New Roman" w:hAnsi="Times New Roman"/>
-          <w:sz w:val="32"/>
-          <w:szCs w:val="32"/>
-          <w:lang w:val="en-US"/>
-        </w:rPr>
-      </w:r>
-      <w:r>
-        <w:rPr>
-          <w:rFonts w:ascii="Times New Roman" w:hAnsi="Times New Roman"/>
-          <w:sz w:val="32"/>
-          <w:szCs w:val="32"/>
-          <w:lang w:val="en-US"/>
-        </w:rPr>
-        <w:fldChar w:fldCharType="separate"/>
-      </w:r>
-      <w:r>
-        <w:rPr>
-          <w:rStyle w:val="Hyperlink"/>
-          <w:rFonts w:cs="Arial"/>
-          <w:sz w:val="32"/>
-          <w:szCs w:val="32"/>
-          <w:lang w:val="en-US"/>
-        </w:rPr>
-        <w:t>https://github.com/IdoHirsh0/chat_app</w:t>
-      </w:r>
-    </w:p>
-    <w:p>
-      <w:pPr>
-        <w:bidi/>
-        <w:rPr>
-          <w:sz w:val="32"/>
-          <w:szCs w:val="32"/>
-          <w:rtl/>
-          <w:lang w:val="en-US"/>
-        </w:rPr>
-      </w:pPr>
-      <w:r>
-        <w:rPr>
-          <w:rFonts w:ascii="Times New Roman" w:hAnsi="Times New Roman"/>
-          <w:sz w:val="32"/>
-          <w:szCs w:val="32"/>
-          <w:lang w:val="en-US"/>
-        </w:rPr>
-        <w:fldChar w:fldCharType="end"/>
-      </w:r>
+          <w:sz w:val="32"/>
+          <w:szCs w:val="32"/>
+          <w:rtl/>
+          <w:lang w:val="en-US"/>
+        </w:rPr>
+      </w:pPr>
     </w:p>
     <w:p>
       <w:pPr>
@@ -521,7 +383,7 @@
 </file>
 
 <file path=word/styles.xml><?xml version="1.0" encoding="utf-8"?>
-<w:styles xmlns:mc="http://schemas.openxmlformats.org/markup-compatibility/2006" xmlns:r="http://schemas.openxmlformats.org/officeDocument/2006/relationships" xmlns:w="http://schemas.openxmlformats.org/wordprocessingml/2006/main" xmlns:w14="http://schemas.microsoft.com/office/word/2010/wordml" xmlns:w15="http://schemas.microsoft.com/office/word/2012/wordml" xmlns:w16cex="http://schemas.microsoft.com/office/word/2018/wordml/cex" xmlns:w16cid="http://schemas.microsoft.com/office/word/2016/wordml/cid" xmlns:w16="http://schemas.microsoft.com/office/word/2018/wordml" xmlns:w16se="http://schemas.microsoft.com/office/word/2015/wordml/symex" mc:Ignorable="w14 w15 w16se w16cid w16 w16cex">
+<w:styles xmlns:mc="http://schemas.openxmlformats.org/markup-compatibility/2006" xmlns:r="http://schemas.openxmlformats.org/officeDocument/2006/relationships" xmlns:w="http://schemas.openxmlformats.org/wordprocessingml/2006/main" xmlns:w14="http://schemas.microsoft.com/office/word/2010/wordml" xmlns:w15="http://schemas.microsoft.com/office/word/2012/wordml" xmlns:w16cex="http://schemas.microsoft.com/office/word/2018/wordml/cex" xmlns:w16cid="http://schemas.microsoft.com/office/word/2016/wordml/cid" xmlns:w16="http://schemas.microsoft.com/office/word/2018/wordml" xmlns:w16sdtdh="http://schemas.microsoft.com/office/word/2020/wordml/sdtdatahash" xmlns:w16se="http://schemas.microsoft.com/office/word/2015/wordml/symex" mc:Ignorable="w14 w15 w16se w16cid w16 w16cex w16sdtdh">
   <w:docDefaults>
     <w:rPrDefault>
       <w:rPr>
@@ -915,7 +777,7 @@
     <w:lsdException w:name="Unresolved Mention" w:semiHidden="1" w:unhideWhenUsed="1"/>
     <w:lsdException w:name="Smart Link" w:semiHidden="1" w:unhideWhenUsed="1"/>
   </w:latentStyles>
-  <w:style w:type="paragraph" w:default="1" w:styleId="a">
+  <w:style w:type="paragraph" w:default="1" w:styleId="Normal">
     <w:name w:val="Normal"/>
     <w:qFormat/>
     <w:rsid w:val="00DB05CC"/>
@@ -924,16 +786,16 @@
     </w:pPr>
     <w:rPr>
       <w:rFonts w:eastAsiaTheme="minorEastAsia" w:cs="Arial"/>
-      <w:lang w:val="en-IL" w:eastAsia="en-IL"/>
+      <w:lang w:eastAsia="en-IL"/>
     </w:rPr>
   </w:style>
-  <w:style w:type="character" w:default="1" w:styleId="a0">
+  <w:style w:type="character" w:default="1" w:styleId="DefaultParagraphFont">
     <w:name w:val="Default Paragraph Font"/>
     <w:uiPriority w:val="1"/>
     <w:semiHidden/>
     <w:unhideWhenUsed/>
   </w:style>
-  <w:style w:type="table" w:default="1" w:styleId="a1">
+  <w:style w:type="table" w:default="1" w:styleId="TableNormal">
     <w:name w:val="Normal Table"/>
     <w:uiPriority w:val="99"/>
     <w:semiHidden/>
@@ -948,7 +810,7 @@
       </w:tblCellMar>
     </w:tblPr>
   </w:style>
-  <w:style w:type="numbering" w:default="1" w:styleId="a2">
+  <w:style w:type="numbering" w:default="1" w:styleId="NoList">
     <w:name w:val="No List"/>
     <w:uiPriority w:val="99"/>
     <w:semiHidden/>
@@ -956,24 +818,19 @@
   </w:style>
   <w:style w:type="character" w:styleId="Hyperlink">
     <w:name w:val="Hyperlink"/>
-    <w:basedOn w:val="a0"/>
+    <w:basedOn w:val="DefaultParagraphFont"/>
     <w:uiPriority w:val="99"/>
     <w:unhideWhenUsed/>
     <w:rsid w:val="00DB05CC"/>
     <w:rPr>
       <w:rFonts w:ascii="Times New Roman" w:hAnsi="Times New Roman" w:cs="Times New Roman" w:hint="default"/>
-      <w:color w:val="0563C1" w:themeColor="hyperlink"/>
+      <w:color w:val="000000"/>
       <w:u w:val="single"/>
-      <w14:textFill>
-        <w14:solidFill>
-          <w14:srgbClr w14:val="000000"/>
-        </w14:solidFill>
-      </w14:textFill>
     </w:rPr>
   </w:style>
-  <w:style w:type="character" w:styleId="a3">
+  <w:style w:type="character" w:styleId="UnresolvedMention">
     <w:name w:val="Unresolved Mention"/>
-    <w:basedOn w:val="a0"/>
+    <w:basedOn w:val="DefaultParagraphFont"/>
     <w:uiPriority w:val="99"/>
     <w:semiHidden/>
     <w:unhideWhenUsed/>

</xml_diff>